<commit_message>
Added answer to question 7
</commit_message>
<xml_diff>
--- a/Practica2_JorgeVanco.docx
+++ b/Practica2_JorgeVanco.docx
@@ -29,7 +29,6 @@
         <w:jc w:val="both"/>
         <w:rPr>
           <w:rFonts w:ascii="Times New Roman" w:hAnsi="Times New Roman" w:cs="Times New Roman"/>
-          <w:lang w:val="en-GB"/>
         </w:rPr>
       </w:pPr>
       <w:r>
@@ -37,7 +36,6 @@
           <w:rFonts w:ascii="Times New Roman" w:hAnsi="Times New Roman" w:cs="Times New Roman"/>
           <w:b/>
           <w:bCs/>
-          <w:lang w:val="en-GB"/>
         </w:rPr>
         <w:t xml:space="preserve">Enlace </w:t>
       </w:r>
@@ -47,7 +45,6 @@
           <w:rFonts w:ascii="Times New Roman" w:hAnsi="Times New Roman" w:cs="Times New Roman"/>
           <w:b/>
           <w:bCs/>
-          <w:lang w:val="en-GB"/>
         </w:rPr>
         <w:t>github</w:t>
       </w:r>
@@ -57,23 +54,14 @@
           <w:rFonts w:ascii="Times New Roman" w:hAnsi="Times New Roman" w:cs="Times New Roman"/>
           <w:b/>
           <w:bCs/>
-          <w:lang w:val="en-GB"/>
         </w:rPr>
         <w:t>:</w:t>
       </w:r>
       <w:r>
         <w:rPr>
           <w:rFonts w:ascii="Times New Roman" w:hAnsi="Times New Roman" w:cs="Times New Roman"/>
-          <w:lang w:val="en-GB"/>
-        </w:rPr>
-        <w:t xml:space="preserve"> </w:t>
-      </w:r>
-      <w:r>
-        <w:rPr>
-          <w:rFonts w:ascii="Times New Roman" w:hAnsi="Times New Roman" w:cs="Times New Roman"/>
-          <w:lang w:val="en-GB"/>
-        </w:rPr>
-        <w:t>https://github.com/JorgeVanco/practica2_paradigmas_programacion.git</w:t>
+        </w:rPr>
+        <w:t xml:space="preserve"> https://github.com/JorgeVanco/practica2_paradigmas_programacion.git</w:t>
       </w:r>
     </w:p>
     <w:p>
@@ -209,6 +197,7 @@
       <w:r>
         <w:rPr>
           <w:rFonts w:ascii="Times New Roman" w:hAnsi="Times New Roman" w:cs="Times New Roman"/>
+          <w:noProof/>
         </w:rPr>
         <w:drawing>
           <wp:inline distT="0" distB="0" distL="0" distR="0" wp14:anchorId="64B682FF" wp14:editId="2935FC94">
@@ -299,6 +288,7 @@
       <w:r>
         <w:rPr>
           <w:rFonts w:ascii="Times New Roman" w:hAnsi="Times New Roman" w:cs="Times New Roman"/>
+          <w:noProof/>
         </w:rPr>
         <w:drawing>
           <wp:inline distT="0" distB="0" distL="0" distR="0" wp14:anchorId="2B1D1AA4" wp14:editId="73E493F3">
@@ -424,6 +414,7 @@
       <w:r>
         <w:rPr>
           <w:rFonts w:ascii="Times New Roman" w:hAnsi="Times New Roman" w:cs="Times New Roman"/>
+          <w:noProof/>
         </w:rPr>
         <w:drawing>
           <wp:inline distT="0" distB="0" distL="0" distR="0" wp14:anchorId="4FEF80B4" wp14:editId="1949579D">
@@ -658,174 +649,6 @@
         <w:jc w:val="both"/>
         <w:rPr>
           <w:rFonts w:ascii="Times New Roman" w:hAnsi="Times New Roman" w:cs="Times New Roman"/>
-        </w:rPr>
-      </w:pPr>
-    </w:p>
-    <w:p>
-      <w:pPr>
-        <w:jc w:val="both"/>
-        <w:rPr>
-          <w:rFonts w:ascii="Times New Roman" w:hAnsi="Times New Roman" w:cs="Times New Roman"/>
-        </w:rPr>
-      </w:pPr>
-    </w:p>
-    <w:p>
-      <w:pPr>
-        <w:jc w:val="both"/>
-        <w:rPr>
-          <w:rFonts w:ascii="Times New Roman" w:hAnsi="Times New Roman" w:cs="Times New Roman"/>
-        </w:rPr>
-      </w:pPr>
-    </w:p>
-    <w:p>
-      <w:pPr>
-        <w:jc w:val="both"/>
-        <w:rPr>
-          <w:rFonts w:ascii="Times New Roman" w:hAnsi="Times New Roman" w:cs="Times New Roman"/>
-        </w:rPr>
-      </w:pPr>
-    </w:p>
-    <w:p>
-      <w:pPr>
-        <w:jc w:val="both"/>
-        <w:rPr>
-          <w:rFonts w:ascii="Times New Roman" w:hAnsi="Times New Roman" w:cs="Times New Roman"/>
-        </w:rPr>
-      </w:pPr>
-    </w:p>
-    <w:p>
-      <w:pPr>
-        <w:jc w:val="both"/>
-        <w:rPr>
-          <w:rFonts w:ascii="Times New Roman" w:hAnsi="Times New Roman" w:cs="Times New Roman"/>
-        </w:rPr>
-      </w:pPr>
-    </w:p>
-    <w:p>
-      <w:pPr>
-        <w:jc w:val="both"/>
-        <w:rPr>
-          <w:rFonts w:ascii="Times New Roman" w:hAnsi="Times New Roman" w:cs="Times New Roman"/>
-        </w:rPr>
-      </w:pPr>
-    </w:p>
-    <w:p>
-      <w:pPr>
-        <w:jc w:val="both"/>
-        <w:rPr>
-          <w:rFonts w:ascii="Times New Roman" w:hAnsi="Times New Roman" w:cs="Times New Roman"/>
-        </w:rPr>
-      </w:pPr>
-    </w:p>
-    <w:p>
-      <w:pPr>
-        <w:jc w:val="both"/>
-        <w:rPr>
-          <w:rFonts w:ascii="Times New Roman" w:hAnsi="Times New Roman" w:cs="Times New Roman"/>
-        </w:rPr>
-      </w:pPr>
-    </w:p>
-    <w:p>
-      <w:pPr>
-        <w:jc w:val="both"/>
-        <w:rPr>
-          <w:rFonts w:ascii="Times New Roman" w:hAnsi="Times New Roman" w:cs="Times New Roman"/>
-        </w:rPr>
-      </w:pPr>
-    </w:p>
-    <w:p>
-      <w:pPr>
-        <w:jc w:val="both"/>
-        <w:rPr>
-          <w:rFonts w:ascii="Times New Roman" w:hAnsi="Times New Roman" w:cs="Times New Roman"/>
-        </w:rPr>
-      </w:pPr>
-    </w:p>
-    <w:p>
-      <w:pPr>
-        <w:jc w:val="both"/>
-        <w:rPr>
-          <w:rFonts w:ascii="Times New Roman" w:hAnsi="Times New Roman" w:cs="Times New Roman"/>
-        </w:rPr>
-      </w:pPr>
-    </w:p>
-    <w:p>
-      <w:pPr>
-        <w:jc w:val="both"/>
-        <w:rPr>
-          <w:rFonts w:ascii="Times New Roman" w:hAnsi="Times New Roman" w:cs="Times New Roman"/>
-        </w:rPr>
-      </w:pPr>
-    </w:p>
-    <w:p>
-      <w:pPr>
-        <w:jc w:val="both"/>
-        <w:rPr>
-          <w:rFonts w:ascii="Times New Roman" w:hAnsi="Times New Roman" w:cs="Times New Roman"/>
-        </w:rPr>
-      </w:pPr>
-    </w:p>
-    <w:p>
-      <w:pPr>
-        <w:jc w:val="both"/>
-        <w:rPr>
-          <w:rFonts w:ascii="Times New Roman" w:hAnsi="Times New Roman" w:cs="Times New Roman"/>
-        </w:rPr>
-      </w:pPr>
-    </w:p>
-    <w:p>
-      <w:pPr>
-        <w:jc w:val="both"/>
-        <w:rPr>
-          <w:rFonts w:ascii="Times New Roman" w:hAnsi="Times New Roman" w:cs="Times New Roman"/>
-        </w:rPr>
-      </w:pPr>
-    </w:p>
-    <w:p>
-      <w:pPr>
-        <w:jc w:val="both"/>
-        <w:rPr>
-          <w:rFonts w:ascii="Times New Roman" w:hAnsi="Times New Roman" w:cs="Times New Roman"/>
-        </w:rPr>
-      </w:pPr>
-    </w:p>
-    <w:p>
-      <w:pPr>
-        <w:jc w:val="both"/>
-        <w:rPr>
-          <w:rFonts w:ascii="Times New Roman" w:hAnsi="Times New Roman" w:cs="Times New Roman"/>
-        </w:rPr>
-      </w:pPr>
-    </w:p>
-    <w:p>
-      <w:pPr>
-        <w:jc w:val="both"/>
-        <w:rPr>
-          <w:rFonts w:ascii="Times New Roman" w:hAnsi="Times New Roman" w:cs="Times New Roman"/>
-        </w:rPr>
-      </w:pPr>
-    </w:p>
-    <w:p>
-      <w:pPr>
-        <w:jc w:val="both"/>
-        <w:rPr>
-          <w:rFonts w:ascii="Times New Roman" w:hAnsi="Times New Roman" w:cs="Times New Roman"/>
-        </w:rPr>
-      </w:pPr>
-    </w:p>
-    <w:p>
-      <w:pPr>
-        <w:jc w:val="both"/>
-        <w:rPr>
-          <w:rFonts w:ascii="Times New Roman" w:hAnsi="Times New Roman" w:cs="Times New Roman"/>
-        </w:rPr>
-      </w:pPr>
-    </w:p>
-    <w:p>
-      <w:pPr>
-        <w:jc w:val="both"/>
-        <w:rPr>
-          <w:rFonts w:ascii="Times New Roman" w:hAnsi="Times New Roman" w:cs="Times New Roman"/>
           <w:b/>
           <w:bCs/>
         </w:rPr>
@@ -836,21 +659,269 @@
           <w:b/>
           <w:bCs/>
         </w:rPr>
+        <w:t>7. Policía tiene un único medidor</w:t>
+      </w:r>
+    </w:p>
+    <w:p>
+      <w:pPr>
+        <w:jc w:val="both"/>
+        <w:rPr>
+          <w:rFonts w:ascii="Times New Roman" w:hAnsi="Times New Roman" w:cs="Times New Roman"/>
+        </w:rPr>
+      </w:pPr>
+      <w:r>
+        <w:rPr>
+          <w:rFonts w:ascii="Times New Roman" w:hAnsi="Times New Roman" w:cs="Times New Roman"/>
+        </w:rPr>
+        <w:t xml:space="preserve">Tal y como está el código, se incumpliría el Open </w:t>
+      </w:r>
+      <w:proofErr w:type="spellStart"/>
+      <w:r>
+        <w:rPr>
+          <w:rFonts w:ascii="Times New Roman" w:hAnsi="Times New Roman" w:cs="Times New Roman"/>
+        </w:rPr>
+        <w:t>Closed</w:t>
+      </w:r>
+      <w:proofErr w:type="spellEnd"/>
+      <w:r>
+        <w:rPr>
+          <w:rFonts w:ascii="Times New Roman" w:hAnsi="Times New Roman" w:cs="Times New Roman"/>
+        </w:rPr>
+        <w:t xml:space="preserve"> </w:t>
+      </w:r>
+      <w:proofErr w:type="spellStart"/>
+      <w:r>
+        <w:rPr>
+          <w:rFonts w:ascii="Times New Roman" w:hAnsi="Times New Roman" w:cs="Times New Roman"/>
+        </w:rPr>
+        <w:t>Principle</w:t>
+      </w:r>
+      <w:proofErr w:type="spellEnd"/>
+      <w:r>
+        <w:rPr>
+          <w:rFonts w:ascii="Times New Roman" w:hAnsi="Times New Roman" w:cs="Times New Roman"/>
+        </w:rPr>
+        <w:t xml:space="preserve">, puesto que el policía usa directamente el radar para obtener las medidas. Además, habría que cambiar el nombre del método a </w:t>
+      </w:r>
+      <w:proofErr w:type="spellStart"/>
+      <w:r>
+        <w:rPr>
+          <w:rFonts w:ascii="Times New Roman" w:hAnsi="Times New Roman" w:cs="Times New Roman"/>
+        </w:rPr>
+        <w:t>UseDevice</w:t>
+      </w:r>
+      <w:proofErr w:type="spellEnd"/>
+      <w:r>
+        <w:rPr>
+          <w:rFonts w:ascii="Times New Roman" w:hAnsi="Times New Roman" w:cs="Times New Roman"/>
+        </w:rPr>
+        <w:t xml:space="preserve"> o algo similar para no incumplir </w:t>
+      </w:r>
+      <w:proofErr w:type="gramStart"/>
+      <w:r>
+        <w:rPr>
+          <w:rFonts w:ascii="Times New Roman" w:hAnsi="Times New Roman" w:cs="Times New Roman"/>
+        </w:rPr>
+        <w:t>Single</w:t>
+      </w:r>
+      <w:proofErr w:type="gramEnd"/>
+      <w:r>
+        <w:rPr>
+          <w:rFonts w:ascii="Times New Roman" w:hAnsi="Times New Roman" w:cs="Times New Roman"/>
+        </w:rPr>
+        <w:t xml:space="preserve"> </w:t>
+      </w:r>
+      <w:proofErr w:type="spellStart"/>
+      <w:r>
+        <w:rPr>
+          <w:rFonts w:ascii="Times New Roman" w:hAnsi="Times New Roman" w:cs="Times New Roman"/>
+        </w:rPr>
+        <w:t>Responsibility</w:t>
+      </w:r>
+      <w:proofErr w:type="spellEnd"/>
+      <w:r>
+        <w:rPr>
+          <w:rFonts w:ascii="Times New Roman" w:hAnsi="Times New Roman" w:cs="Times New Roman"/>
+        </w:rPr>
+        <w:t xml:space="preserve"> </w:t>
+      </w:r>
+      <w:proofErr w:type="spellStart"/>
+      <w:r>
+        <w:rPr>
+          <w:rFonts w:ascii="Times New Roman" w:hAnsi="Times New Roman" w:cs="Times New Roman"/>
+        </w:rPr>
+        <w:t>Principle</w:t>
+      </w:r>
+      <w:proofErr w:type="spellEnd"/>
+      <w:r>
+        <w:rPr>
+          <w:rFonts w:ascii="Times New Roman" w:hAnsi="Times New Roman" w:cs="Times New Roman"/>
+        </w:rPr>
+        <w:t>, porque podría medir el nivel de alcohol además de la velocidad.</w:t>
+      </w:r>
+    </w:p>
+    <w:p>
+      <w:pPr>
+        <w:jc w:val="both"/>
+        <w:rPr>
+          <w:rFonts w:ascii="Times New Roman" w:hAnsi="Times New Roman" w:cs="Times New Roman"/>
+        </w:rPr>
+      </w:pPr>
+      <w:r>
+        <w:rPr>
+          <w:rFonts w:ascii="Times New Roman" w:hAnsi="Times New Roman" w:cs="Times New Roman"/>
+        </w:rPr>
+        <w:tab/>
+      </w:r>
+    </w:p>
+    <w:p>
+      <w:pPr>
+        <w:jc w:val="both"/>
+        <w:rPr>
+          <w:rFonts w:ascii="Times New Roman" w:hAnsi="Times New Roman" w:cs="Times New Roman"/>
+        </w:rPr>
+      </w:pPr>
+    </w:p>
+    <w:p>
+      <w:pPr>
+        <w:jc w:val="both"/>
+        <w:rPr>
+          <w:rFonts w:ascii="Times New Roman" w:hAnsi="Times New Roman" w:cs="Times New Roman"/>
+        </w:rPr>
+      </w:pPr>
+    </w:p>
+    <w:p>
+      <w:pPr>
+        <w:jc w:val="both"/>
+        <w:rPr>
+          <w:rFonts w:ascii="Times New Roman" w:hAnsi="Times New Roman" w:cs="Times New Roman"/>
+        </w:rPr>
+      </w:pPr>
+    </w:p>
+    <w:p>
+      <w:pPr>
+        <w:jc w:val="both"/>
+        <w:rPr>
+          <w:rFonts w:ascii="Times New Roman" w:hAnsi="Times New Roman" w:cs="Times New Roman"/>
+        </w:rPr>
+      </w:pPr>
+    </w:p>
+    <w:p>
+      <w:pPr>
+        <w:jc w:val="both"/>
+        <w:rPr>
+          <w:rFonts w:ascii="Times New Roman" w:hAnsi="Times New Roman" w:cs="Times New Roman"/>
+        </w:rPr>
+      </w:pPr>
+    </w:p>
+    <w:p>
+      <w:pPr>
+        <w:jc w:val="both"/>
+        <w:rPr>
+          <w:rFonts w:ascii="Times New Roman" w:hAnsi="Times New Roman" w:cs="Times New Roman"/>
+        </w:rPr>
+      </w:pPr>
+    </w:p>
+    <w:p>
+      <w:pPr>
+        <w:jc w:val="both"/>
+        <w:rPr>
+          <w:rFonts w:ascii="Times New Roman" w:hAnsi="Times New Roman" w:cs="Times New Roman"/>
+        </w:rPr>
+      </w:pPr>
+    </w:p>
+    <w:p>
+      <w:pPr>
+        <w:jc w:val="both"/>
+        <w:rPr>
+          <w:rFonts w:ascii="Times New Roman" w:hAnsi="Times New Roman" w:cs="Times New Roman"/>
+        </w:rPr>
+      </w:pPr>
+    </w:p>
+    <w:p>
+      <w:pPr>
+        <w:jc w:val="both"/>
+        <w:rPr>
+          <w:rFonts w:ascii="Times New Roman" w:hAnsi="Times New Roman" w:cs="Times New Roman"/>
+        </w:rPr>
+      </w:pPr>
+    </w:p>
+    <w:p>
+      <w:pPr>
+        <w:jc w:val="both"/>
+        <w:rPr>
+          <w:rFonts w:ascii="Times New Roman" w:hAnsi="Times New Roman" w:cs="Times New Roman"/>
+        </w:rPr>
+      </w:pPr>
+    </w:p>
+    <w:p>
+      <w:pPr>
+        <w:jc w:val="both"/>
+        <w:rPr>
+          <w:rFonts w:ascii="Times New Roman" w:hAnsi="Times New Roman" w:cs="Times New Roman"/>
+        </w:rPr>
+      </w:pPr>
+    </w:p>
+    <w:p>
+      <w:pPr>
+        <w:jc w:val="both"/>
+        <w:rPr>
+          <w:rFonts w:ascii="Times New Roman" w:hAnsi="Times New Roman" w:cs="Times New Roman"/>
+        </w:rPr>
+      </w:pPr>
+    </w:p>
+    <w:p>
+      <w:pPr>
+        <w:jc w:val="both"/>
+        <w:rPr>
+          <w:rFonts w:ascii="Times New Roman" w:hAnsi="Times New Roman" w:cs="Times New Roman"/>
+        </w:rPr>
+      </w:pPr>
+    </w:p>
+    <w:p>
+      <w:pPr>
+        <w:jc w:val="both"/>
+        <w:rPr>
+          <w:rFonts w:ascii="Times New Roman" w:hAnsi="Times New Roman" w:cs="Times New Roman"/>
+        </w:rPr>
+      </w:pPr>
+    </w:p>
+    <w:p>
+      <w:pPr>
+        <w:jc w:val="both"/>
+        <w:rPr>
+          <w:rFonts w:ascii="Times New Roman" w:hAnsi="Times New Roman" w:cs="Times New Roman"/>
+        </w:rPr>
+      </w:pPr>
+    </w:p>
+    <w:p>
+      <w:pPr>
+        <w:jc w:val="both"/>
+        <w:rPr>
+          <w:rFonts w:ascii="Times New Roman" w:hAnsi="Times New Roman" w:cs="Times New Roman"/>
+        </w:rPr>
+      </w:pPr>
+    </w:p>
+    <w:p>
+      <w:pPr>
+        <w:jc w:val="both"/>
+        <w:rPr>
+          <w:rFonts w:ascii="Times New Roman" w:hAnsi="Times New Roman" w:cs="Times New Roman"/>
+        </w:rPr>
+      </w:pPr>
+      <w:r>
+        <w:rPr>
+          <w:rFonts w:ascii="Times New Roman" w:hAnsi="Times New Roman" w:cs="Times New Roman"/>
+          <w:b/>
+          <w:bCs/>
+        </w:rPr>
         <w:lastRenderedPageBreak/>
         <w:t>UML:</w:t>
       </w:r>
     </w:p>
     <w:p>
       <w:pPr>
-        <w:jc w:val="both"/>
-        <w:rPr>
-          <w:rFonts w:ascii="Times New Roman" w:hAnsi="Times New Roman" w:cs="Times New Roman"/>
-        </w:rPr>
-      </w:pPr>
-    </w:p>
-    <w:p>
-      <w:pPr>
-        <w:jc w:val="both"/>
+        <w:jc w:val="center"/>
         <w:rPr>
           <w:rFonts w:ascii="Times New Roman" w:hAnsi="Times New Roman" w:cs="Times New Roman"/>
         </w:rPr>
@@ -861,9 +932,9 @@
           <w:noProof/>
         </w:rPr>
         <w:drawing>
-          <wp:inline distT="0" distB="0" distL="0" distR="0" wp14:anchorId="4E4949CB" wp14:editId="1E2287F6">
-            <wp:extent cx="4772025" cy="8199445"/>
-            <wp:effectExtent l="0" t="0" r="0" b="0"/>
+          <wp:inline distT="0" distB="0" distL="0" distR="0" wp14:anchorId="4E4949CB" wp14:editId="017D385E">
+            <wp:extent cx="4986337" cy="8567682"/>
+            <wp:effectExtent l="0" t="0" r="5080" b="5080"/>
             <wp:docPr id="769466406" name="Imagen 1"/>
             <wp:cNvGraphicFramePr>
               <a:graphicFrameLocks xmlns:a="http://schemas.openxmlformats.org/drawingml/2006/main" noChangeAspect="1"/>
@@ -893,7 +964,7 @@
                   <pic:spPr bwMode="auto">
                     <a:xfrm>
                       <a:off x="0" y="0"/>
-                      <a:ext cx="4782659" cy="8217717"/>
+                      <a:ext cx="5007755" cy="8604484"/>
                     </a:xfrm>
                     <a:prstGeom prst="rect">
                       <a:avLst/>
@@ -1643,6 +1714,7 @@
   <w:style w:type="character" w:default="1" w:styleId="Fuentedeprrafopredeter">
     <w:name w:val="Default Paragraph Font"/>
     <w:uiPriority w:val="1"/>
+    <w:semiHidden/>
     <w:unhideWhenUsed/>
   </w:style>
   <w:style w:type="table" w:default="1" w:styleId="Tablanormal">

</xml_diff>